<commit_message>
Bitmap Scale und Bericht
</commit_message>
<xml_diff>
--- a/Praktikumsbericht 2019.docx
+++ b/Praktikumsbericht 2019.docx
@@ -3648,6 +3648,15 @@
         </w:rPr>
         <w:t xml:space="preserve">Eric Bock: </w:t>
       </w:r>
+      <w:r>
+        <w:rPr>
+          <w:rStyle w:val="SchwacheHervorhebung"/>
+          <w:i w:val="0"/>
+        </w:rPr>
+        <w:t>GUI Programmierung (hauptsächlich Dialoge), Backend mit Datenbank und zugehörigen Funktionen, Diagaramme in Zusammenarbeit mit Lukas, Video</w:t>
+      </w:r>
+      <w:bookmarkStart w:id="0" w:name="_GoBack"/>
+      <w:bookmarkEnd w:id="0"/>
     </w:p>
     <w:p>
       <w:pPr>
@@ -3858,10 +3867,7 @@
         <w:jc w:val="both"/>
       </w:pPr>
     </w:p>
-    <w:p>
-      <w:bookmarkStart w:id="0" w:name="_GoBack"/>
-      <w:bookmarkEnd w:id="0"/>
-    </w:p>
+    <w:p/>
     <w:sectPr>
       <w:footerReference w:type="even" r:id="rId12"/>
       <w:footerReference w:type="default" r:id="rId13"/>
@@ -5411,7 +5417,7 @@
 </file>
 
 <file path=customXml/itemProps1.xml><?xml version="1.0" encoding="utf-8"?>
-<ds:datastoreItem xmlns:ds="http://schemas.openxmlformats.org/officeDocument/2006/customXml" ds:itemID="{B056CB82-C49E-4BFA-A061-0E0412E81FD6}">
+<ds:datastoreItem xmlns:ds="http://schemas.openxmlformats.org/officeDocument/2006/customXml" ds:itemID="{C64890DF-0E91-4F70-AA77-63426250E9C1}">
   <ds:schemaRefs>
     <ds:schemaRef ds:uri="http://schemas.openxmlformats.org/officeDocument/2006/bibliography"/>
   </ds:schemaRefs>

</xml_diff>

<commit_message>
Bericht and ppt updated
</commit_message>
<xml_diff>
--- a/Praktikumsbericht 2019.docx
+++ b/Praktikumsbericht 2019.docx
@@ -1629,23 +1629,7 @@
           <w:rStyle w:val="SchwacheHervorhebung"/>
           <w:i w:val="0"/>
         </w:rPr>
-        <w:t xml:space="preserve"> </w:t>
-      </w:r>
-      <w:proofErr w:type="spellStart"/>
-      <w:r>
-        <w:rPr>
-          <w:rStyle w:val="SchwacheHervorhebung"/>
-          <w:i w:val="0"/>
-        </w:rPr>
-        <w:t>to</w:t>
-      </w:r>
-      <w:proofErr w:type="spellEnd"/>
-      <w:r>
-        <w:rPr>
-          <w:rStyle w:val="SchwacheHervorhebung"/>
-          <w:i w:val="0"/>
-        </w:rPr>
-        <w:t xml:space="preserve"> </w:t>
+        <w:t xml:space="preserve"> to </w:t>
       </w:r>
       <w:proofErr w:type="spellStart"/>
       <w:r>
@@ -8504,10 +8488,10 @@
           <w:noProof/>
         </w:rPr>
         <w:drawing>
-          <wp:inline distT="0" distB="0" distL="0" distR="0" wp14:anchorId="5D93CFB1" wp14:editId="0B01A1E4">
-            <wp:extent cx="3614737" cy="3671355"/>
-            <wp:effectExtent l="0" t="0" r="5080" b="5715"/>
-            <wp:docPr id="6" name="Grafik 6" descr="https://camo.githubusercontent.com/7ee8b999f7c4344076296304ca5be6373ee9bdc1/68747470733a2f2f692e696d6775722e636f6d2f647941727647482e706e67"/>
+          <wp:inline distT="0" distB="0" distL="0" distR="0" wp14:anchorId="36C430FD" wp14:editId="2237A17E">
+            <wp:extent cx="3880237" cy="3674368"/>
+            <wp:effectExtent l="0" t="0" r="6350" b="2540"/>
+            <wp:docPr id="11" name="Grafik 11"/>
             <wp:cNvGraphicFramePr>
               <a:graphicFrameLocks xmlns:a="http://schemas.openxmlformats.org/drawingml/2006/main" noChangeAspect="1"/>
             </wp:cNvGraphicFramePr>
@@ -8515,7 +8499,7 @@
               <a:graphicData uri="http://schemas.openxmlformats.org/drawingml/2006/picture">
                 <pic:pic xmlns:pic="http://schemas.openxmlformats.org/drawingml/2006/picture">
                   <pic:nvPicPr>
-                    <pic:cNvPr id="0" name="Picture 10" descr="https://camo.githubusercontent.com/7ee8b999f7c4344076296304ca5be6373ee9bdc1/68747470733a2f2f692e696d6775722e636f6d2f647941727647482e706e67"/>
+                    <pic:cNvPr id="0" name="Picture 1"/>
                     <pic:cNvPicPr>
                       <a:picLocks noChangeAspect="1" noChangeArrowheads="1"/>
                     </pic:cNvPicPr>
@@ -8536,7 +8520,7 @@
                   <pic:spPr bwMode="auto">
                     <a:xfrm>
                       <a:off x="0" y="0"/>
-                      <a:ext cx="3689174" cy="3746958"/>
+                      <a:ext cx="3920130" cy="3712144"/>
                     </a:xfrm>
                     <a:prstGeom prst="rect">
                       <a:avLst/>
@@ -8552,6 +8536,8 @@
           </wp:inline>
         </w:drawing>
       </w:r>
+      <w:bookmarkStart w:id="0" w:name="_GoBack"/>
+      <w:bookmarkEnd w:id="0"/>
     </w:p>
     <w:p>
       <w:pPr>
@@ -10575,8 +10561,6 @@
       <w:r>
         <w:t xml:space="preserve">nur </w:t>
       </w:r>
-      <w:bookmarkStart w:id="0" w:name="_GoBack"/>
-      <w:bookmarkEnd w:id="0"/>
       <w:r>
         <w:t xml:space="preserve">wenige </w:t>
       </w:r>
@@ -12380,7 +12364,7 @@
 </file>
 
 <file path=customXml/itemProps1.xml><?xml version="1.0" encoding="utf-8"?>
-<ds:datastoreItem xmlns:ds="http://schemas.openxmlformats.org/officeDocument/2006/customXml" ds:itemID="{CB1AB973-67AB-495C-BEF1-3B1768B33F13}">
+<ds:datastoreItem xmlns:ds="http://schemas.openxmlformats.org/officeDocument/2006/customXml" ds:itemID="{4C5057FC-FBD4-4076-B958-DEE8F37962BB}">
   <ds:schemaRefs>
     <ds:schemaRef ds:uri="http://schemas.openxmlformats.org/officeDocument/2006/bibliography"/>
   </ds:schemaRefs>

</xml_diff>

<commit_message>
Revert "Update Praktikumsbericht 2019.docx"
This reverts commit 1a5b647d64a807861f91b29b4a1ce73d9ccdde93.
</commit_message>
<xml_diff>
--- a/Praktikumsbericht 2019.docx
+++ b/Praktikumsbericht 2019.docx
@@ -74,6 +74,8 @@
         </w:rPr>
         <w:t>ric Bock,</w:t>
       </w:r>
+      <w:bookmarkStart w:id="0" w:name="_GoBack"/>
+      <w:bookmarkEnd w:id="0"/>
     </w:p>
     <w:p>
       <w:pPr>
@@ -3432,23 +3434,31 @@
           <w:rStyle w:val="SchwacheHervorhebung"/>
           <w:i w:val="0"/>
         </w:rPr>
-        <w:t>Dokumentation</w:t>
-      </w:r>
-      <w:r>
-        <w:rPr>
-          <w:rStyle w:val="SchwacheHervorhebung"/>
-          <w:i w:val="0"/>
-        </w:rPr>
-        <w:t xml:space="preserve"> und Diarammen</w:t>
-      </w:r>
-      <w:bookmarkStart w:id="0" w:name="_GoBack"/>
-      <w:bookmarkEnd w:id="0"/>
-      <w:r>
-        <w:rPr>
-          <w:rStyle w:val="SchwacheHervorhebung"/>
-          <w:i w:val="0"/>
-        </w:rPr>
-        <w:t>, Erstellen der PowerPoint-Präsentation</w:t>
+        <w:t>Dokumentation, Erstellen der PowerPoint-Präsentation</w:t>
+      </w:r>
+    </w:p>
+    <w:p>
+      <w:pPr>
+        <w:spacing w:line="276" w:lineRule="auto"/>
+        <w:jc w:val="both"/>
+        <w:rPr>
+          <w:rStyle w:val="SchwacheHervorhebung"/>
+          <w:i w:val="0"/>
+        </w:rPr>
+      </w:pPr>
+      <w:r>
+        <w:rPr>
+          <w:rStyle w:val="SchwacheHervorhebung"/>
+          <w:i w:val="0"/>
+        </w:rPr>
+        <w:t>Eric Bock:</w:t>
+      </w:r>
+      <w:r>
+        <w:rPr>
+          <w:rStyle w:val="SchwacheHervorhebung"/>
+          <w:i w:val="0"/>
+        </w:rPr>
+        <w:t xml:space="preserve"> </w:t>
       </w:r>
     </w:p>
     <w:p>
@@ -3466,30 +3476,6 @@
           <w:i w:val="0"/>
         </w:rPr>
         <w:lastRenderedPageBreak/>
-        <w:t>Eric Bock:</w:t>
-      </w:r>
-      <w:r>
-        <w:rPr>
-          <w:rStyle w:val="SchwacheHervorhebung"/>
-          <w:i w:val="0"/>
-        </w:rPr>
-        <w:t xml:space="preserve"> </w:t>
-      </w:r>
-    </w:p>
-    <w:p>
-      <w:pPr>
-        <w:spacing w:line="276" w:lineRule="auto"/>
-        <w:jc w:val="both"/>
-        <w:rPr>
-          <w:rStyle w:val="SchwacheHervorhebung"/>
-          <w:i w:val="0"/>
-        </w:rPr>
-      </w:pPr>
-      <w:r>
-        <w:rPr>
-          <w:rStyle w:val="SchwacheHervorhebung"/>
-          <w:i w:val="0"/>
-        </w:rPr>
         <w:t>Lars Kähny:</w:t>
       </w:r>
       <w:r>
@@ -4341,6 +4327,7 @@
           <w:rStyle w:val="SchwacheHervorhebung"/>
           <w:i w:val="0"/>
         </w:rPr>
+        <w:lastRenderedPageBreak/>
         <w:t>3. Listenansicht</w:t>
       </w:r>
       <w:r>
@@ -4567,7 +4554,6 @@
           <w:rStyle w:val="SchwacheHervorhebung"/>
           <w:noProof/>
         </w:rPr>
-        <w:lastRenderedPageBreak/>
         <w:drawing>
           <wp:inline distT="0" distB="0" distL="0" distR="0" wp14:anchorId="10916D47" wp14:editId="3619F54A">
             <wp:extent cx="2116457" cy="4132362"/>
@@ -4686,6 +4672,7 @@
         <w:jc w:val="both"/>
       </w:pPr>
       <w:r>
+        <w:lastRenderedPageBreak/>
         <w:t>Reflexion</w:t>
       </w:r>
     </w:p>
@@ -6650,7 +6637,7 @@
 </file>
 
 <file path=customXml/itemProps1.xml><?xml version="1.0" encoding="utf-8"?>
-<ds:datastoreItem xmlns:ds="http://schemas.openxmlformats.org/officeDocument/2006/customXml" ds:itemID="{6EEE3CEE-5772-4C9C-A67E-FAA9F42E8CB0}">
+<ds:datastoreItem xmlns:ds="http://schemas.openxmlformats.org/officeDocument/2006/customXml" ds:itemID="{677E3F16-F069-48FD-949B-9711C1B5D5DD}">
   <ds:schemaRefs>
     <ds:schemaRef ds:uri="http://schemas.openxmlformats.org/officeDocument/2006/bibliography"/>
   </ds:schemaRefs>

</xml_diff>

<commit_message>
Lars + Matrikelnummer LM
</commit_message>
<xml_diff>
--- a/Praktikumsbericht 2019.docx
+++ b/Praktikumsbericht 2019.docx
@@ -72,14 +72,32 @@
         <w:rPr>
           <w:lang w:val="en-US"/>
         </w:rPr>
-        <w:t xml:space="preserve">ric Bock, </w:t>
+        <w:t>ric Bock</w:t>
       </w:r>
       <w:r>
         <w:rPr>
           <w:lang w:val="en-US"/>
         </w:rPr>
+        <w:t>:</w:t>
+      </w:r>
+      <w:r>
+        <w:rPr>
+          <w:lang w:val="en-US"/>
+        </w:rPr>
+        <w:t xml:space="preserve"> </w:t>
+      </w:r>
+      <w:r>
+        <w:rPr>
+          <w:lang w:val="en-US"/>
+        </w:rPr>
         <w:t>3265222</w:t>
       </w:r>
+      <w:r>
+        <w:rPr>
+          <w:lang w:val="en-US"/>
+        </w:rPr>
+        <w:t>,</w:t>
+      </w:r>
     </w:p>
     <w:p>
       <w:pPr>
@@ -108,7 +126,13 @@
         <w:rPr>
           <w:lang w:val="en-US"/>
         </w:rPr>
-        <w:t>Lukas Meissner,</w:t>
+        <w:t>Lukas Meissner</w:t>
+      </w:r>
+      <w:r>
+        <w:rPr>
+          <w:lang w:val="en-US"/>
+        </w:rPr>
+        <w:t>: 3266916,</w:t>
       </w:r>
     </w:p>
     <w:p>
@@ -8536,8 +8560,6 @@
           </wp:inline>
         </w:drawing>
       </w:r>
-      <w:bookmarkStart w:id="0" w:name="_GoBack"/>
-      <w:bookmarkEnd w:id="0"/>
     </w:p>
     <w:p>
       <w:pPr>
@@ -9015,23 +9037,38 @@
           <w:rStyle w:val="SchwacheHervorhebung"/>
           <w:i w:val="0"/>
         </w:rPr>
-        <w:t>Dokumentation, Erstellen der PowerPoint-Präsentation</w:t>
-      </w:r>
-    </w:p>
-    <w:p>
-      <w:pPr>
-        <w:spacing w:line="276" w:lineRule="auto"/>
-        <w:jc w:val="both"/>
-        <w:rPr>
-          <w:rStyle w:val="SchwacheHervorhebung"/>
-          <w:i w:val="0"/>
-        </w:rPr>
-      </w:pPr>
-      <w:r>
-        <w:rPr>
-          <w:rStyle w:val="SchwacheHervorhebung"/>
-          <w:i w:val="0"/>
-        </w:rPr>
+        <w:t>Dokumentation</w:t>
+      </w:r>
+      <w:r>
+        <w:rPr>
+          <w:rStyle w:val="SchwacheHervorhebung"/>
+          <w:i w:val="0"/>
+        </w:rPr>
+        <w:t xml:space="preserve"> und Diagrammen</w:t>
+      </w:r>
+      <w:r>
+        <w:rPr>
+          <w:rStyle w:val="SchwacheHervorhebung"/>
+          <w:i w:val="0"/>
+        </w:rPr>
+        <w:t>, Erstellen der PowerPoint-Präsentation</w:t>
+      </w:r>
+    </w:p>
+    <w:p>
+      <w:pPr>
+        <w:spacing w:line="276" w:lineRule="auto"/>
+        <w:jc w:val="both"/>
+        <w:rPr>
+          <w:rStyle w:val="SchwacheHervorhebung"/>
+          <w:i w:val="0"/>
+        </w:rPr>
+      </w:pPr>
+      <w:r>
+        <w:rPr>
+          <w:rStyle w:val="SchwacheHervorhebung"/>
+          <w:i w:val="0"/>
+        </w:rPr>
+        <w:lastRenderedPageBreak/>
         <w:t>Eric Bock:</w:t>
       </w:r>
       <w:r>
@@ -9056,7 +9093,6 @@
           <w:rStyle w:val="SchwacheHervorhebung"/>
           <w:i w:val="0"/>
         </w:rPr>
-        <w:lastRenderedPageBreak/>
         <w:t xml:space="preserve">Lars </w:t>
       </w:r>
       <w:proofErr w:type="spellStart"/>
@@ -9082,6 +9118,29 @@
         </w:rPr>
         <w:t xml:space="preserve"> </w:t>
       </w:r>
+      <w:r>
+        <w:rPr>
+          <w:rStyle w:val="SchwacheHervorhebung"/>
+          <w:i w:val="0"/>
+        </w:rPr>
+        <w:t>Backenentwicklung: Wegfindung auf einer Bitmap im in der Klasse „</w:t>
+      </w:r>
+      <w:proofErr w:type="spellStart"/>
+      <w:r>
+        <w:rPr>
+          <w:rStyle w:val="SchwacheHervorhebung"/>
+          <w:i w:val="0"/>
+        </w:rPr>
+        <w:t>Pathfinding</w:t>
+      </w:r>
+      <w:proofErr w:type="spellEnd"/>
+      <w:r>
+        <w:rPr>
+          <w:rStyle w:val="SchwacheHervorhebung"/>
+          <w:i w:val="0"/>
+        </w:rPr>
+        <w:t>“ implementiert, Supermarkt mit Bitmap erstellt, Datenbank mit Produkten gefüllt</w:t>
+      </w:r>
     </w:p>
     <w:p>
       <w:pPr>
@@ -9121,6 +9180,8 @@
           <w:i w:val="0"/>
         </w:rPr>
       </w:pPr>
+      <w:bookmarkStart w:id="0" w:name="_GoBack"/>
+      <w:bookmarkEnd w:id="0"/>
     </w:p>
     <w:p>
       <w:pPr>
@@ -10054,7 +10115,6 @@
           <w:rStyle w:val="SchwacheHervorhebung"/>
           <w:i w:val="0"/>
         </w:rPr>
-        <w:lastRenderedPageBreak/>
         <w:t>3. Listenansicht</w:t>
       </w:r>
       <w:r>
@@ -10281,6 +10341,7 @@
           <w:rStyle w:val="SchwacheHervorhebung"/>
           <w:noProof/>
         </w:rPr>
+        <w:lastRenderedPageBreak/>
         <w:drawing>
           <wp:inline distT="0" distB="0" distL="0" distR="0" wp14:anchorId="10916D47" wp14:editId="3619F54A">
             <wp:extent cx="2116457" cy="4132362"/>
@@ -10399,89 +10460,92 @@
         <w:jc w:val="both"/>
       </w:pPr>
       <w:r>
+        <w:t>Reflexion</w:t>
+      </w:r>
+    </w:p>
+    <w:p>
+      <w:pPr>
+        <w:spacing w:line="276" w:lineRule="auto"/>
+        <w:jc w:val="both"/>
+      </w:pPr>
+    </w:p>
+    <w:p>
+      <w:pPr>
+        <w:spacing w:line="276" w:lineRule="auto"/>
+        <w:jc w:val="both"/>
+      </w:pPr>
+      <w:r>
+        <w:t xml:space="preserve">Die finale Version unseres Projekts erfüllt </w:t>
+      </w:r>
+      <w:r>
+        <w:t xml:space="preserve">unsere </w:t>
+      </w:r>
+      <w:r>
+        <w:t>Grundide</w:t>
+      </w:r>
+      <w:r>
+        <w:t>e</w:t>
+      </w:r>
+      <w:r>
+        <w:t xml:space="preserve"> (Wegfindung durch einen Supermarkt). </w:t>
+      </w:r>
+      <w:r>
+        <w:t xml:space="preserve">Wir haben es jedoch nicht geschafft, unsere App praxistauglich zu machen, da </w:t>
+      </w:r>
+      <w:r>
+        <w:t>wir Funktionen, wie zum Beispiel Supermarktauswahl oder einen Produktkatalog, nicht umsetzen konnten. Es war uns jedoch von Anfang an bewusst, dass eine Umsetzung dieser Funktionen für unser kleines Team mit nur beschränkter Zeit kaum möglich sein würde.</w:t>
+      </w:r>
+      <w:r>
+        <w:t xml:space="preserve"> Trotzdem erfüllt das Projekt weitestgehend unsere ursprünglichen Erwartungen.</w:t>
+      </w:r>
+    </w:p>
+    <w:p>
+      <w:pPr>
+        <w:spacing w:line="276" w:lineRule="auto"/>
+        <w:jc w:val="both"/>
+      </w:pPr>
+      <w:r>
+        <w:t>Unsere ursprüngliche Planung stimmt kaum mit der tatsächlich implementierten Lösung überein. In der Planungsphase waren uns viele Restriktionen und Probleme des Implementierens nicht bewusst.</w:t>
+      </w:r>
+      <w:r>
+        <w:t xml:space="preserve"> Deshalb mussten wir vor allem unser Klassendiagramm öfter überarbeiten bzw. neugestalten.</w:t>
+      </w:r>
+    </w:p>
+    <w:p>
+      <w:pPr>
+        <w:spacing w:line="276" w:lineRule="auto"/>
+        <w:jc w:val="both"/>
+      </w:pPr>
+      <w:r>
+        <w:t xml:space="preserve">Die Umsetzung eines realen Supermarkts in die App hat uns an eine Grenze gebracht, die wir nicht überwinden konnten. Der Aufwand, das komplette Sortiment in die App zu übernehmen und den Grundriss in eine Bitmap mit den Produkten an den richtigen Stellen zu übertragen, war zu groß. Deshalb haben wir nur ein kleines ausgewähltes Sortiment mit einem imaginären Supermarkt erstellt und </w:t>
+      </w:r>
+      <w:r>
+        <w:t>umgesetzt</w:t>
+      </w:r>
+      <w:r>
+        <w:t>. Hier könnte in einer kommerziellen Version der App vielleicht die Supermärkt mithelfen, indem Sie den Grundriss und das Sortiment ihres Supermarkts pflegen und über eine Schnittstelle zur Verfügung stellen.</w:t>
+      </w:r>
+    </w:p>
+    <w:p>
+      <w:pPr>
+        <w:spacing w:line="276" w:lineRule="auto"/>
+        <w:jc w:val="both"/>
+      </w:pPr>
+      <w:r>
+        <w:t xml:space="preserve">Die Arbeitsteilung hat weitestgehend gut funktioniert. Leider ist der Arbeitsfortschritt an manchen Stellen langsamer als erwartet </w:t>
+      </w:r>
+      <w:r>
+        <w:t>fortgeschritten</w:t>
+      </w:r>
+      <w:r>
+        <w:t>. Deshalb mussten wir zum</w:t>
+      </w:r>
+      <w:r>
+        <w:t xml:space="preserve"> Teil auf </w:t>
+      </w:r>
+      <w:r>
         <w:lastRenderedPageBreak/>
-        <w:t>Reflexion</w:t>
-      </w:r>
-    </w:p>
-    <w:p>
-      <w:pPr>
-        <w:spacing w:line="276" w:lineRule="auto"/>
-        <w:jc w:val="both"/>
-      </w:pPr>
-    </w:p>
-    <w:p>
-      <w:pPr>
-        <w:spacing w:line="276" w:lineRule="auto"/>
-        <w:jc w:val="both"/>
-      </w:pPr>
-      <w:r>
-        <w:t xml:space="preserve">Die finale Version unseres Projekts erfüllt </w:t>
-      </w:r>
-      <w:r>
-        <w:t xml:space="preserve">unsere </w:t>
-      </w:r>
-      <w:r>
-        <w:t>Grundide</w:t>
-      </w:r>
-      <w:r>
-        <w:t>e</w:t>
-      </w:r>
-      <w:r>
-        <w:t xml:space="preserve"> (Wegfindung durch einen Supermarkt). </w:t>
-      </w:r>
-      <w:r>
-        <w:t xml:space="preserve">Wir haben es jedoch nicht geschafft, unsere App praxistauglich zu machen, da </w:t>
-      </w:r>
-      <w:r>
-        <w:t>wir Funktionen, wie zum Beispiel Supermarktauswahl oder einen Produktkatalog, nicht umsetzen konnten. Es war uns jedoch von Anfang an bewusst, dass eine Umsetzung dieser Funktionen für unser kleines Team mit nur beschränkter Zeit kaum möglich sein würde.</w:t>
-      </w:r>
-      <w:r>
-        <w:t xml:space="preserve"> Trotzdem erfüllt das Projekt weitestgehend unsere ursprünglichen Erwartungen.</w:t>
-      </w:r>
-    </w:p>
-    <w:p>
-      <w:pPr>
-        <w:spacing w:line="276" w:lineRule="auto"/>
-        <w:jc w:val="both"/>
-      </w:pPr>
-      <w:r>
-        <w:t>Unsere ursprüngliche Planung stimmt kaum mit der tatsächlich implementierten Lösung überein. In der Planungsphase waren uns viele Restriktionen und Probleme des Implementierens nicht bewusst.</w:t>
-      </w:r>
-      <w:r>
-        <w:t xml:space="preserve"> Deshalb mussten wir vor allem unser Klassendiagramm öfter überarbeiten bzw. neugestalten.</w:t>
-      </w:r>
-    </w:p>
-    <w:p>
-      <w:pPr>
-        <w:spacing w:line="276" w:lineRule="auto"/>
-        <w:jc w:val="both"/>
-      </w:pPr>
-      <w:r>
-        <w:t xml:space="preserve">Die Umsetzung eines realen Supermarkts in die App hat uns an eine Grenze gebracht, die wir nicht überwinden konnten. Der Aufwand, das komplette Sortiment in die App zu übernehmen und den Grundriss in eine Bitmap mit den Produkten an den richtigen Stellen zu übertragen, war zu groß. Deshalb haben wir nur ein kleines ausgewähltes Sortiment mit einem imaginären Supermarkt erstellt und </w:t>
-      </w:r>
-      <w:r>
-        <w:t>umgesetzt</w:t>
-      </w:r>
-      <w:r>
-        <w:t>. Hier könnte in einer kommerziellen Version der App vielleicht die Supermärkt mithelfen, indem Sie den Grundriss und das Sortiment ihres Supermarkts pflegen und über eine Schnittstelle zur Verfügung stellen.</w:t>
-      </w:r>
-    </w:p>
-    <w:p>
-      <w:pPr>
-        <w:spacing w:line="276" w:lineRule="auto"/>
-        <w:jc w:val="both"/>
-      </w:pPr>
-      <w:r>
-        <w:t xml:space="preserve">Die Arbeitsteilung hat weitestgehend gut funktioniert. Leider ist der Arbeitsfortschritt an manchen Stellen langsamer als erwartet </w:t>
-      </w:r>
-      <w:r>
-        <w:t>fortgeschritten</w:t>
-      </w:r>
-      <w:r>
-        <w:t>. Deshalb mussten wir zum</w:t>
-      </w:r>
-      <w:r>
-        <w:t xml:space="preserve"> Teil auf den Abschluss einzelner Aufgaben warten, bis ein weiterer Teil angefangen werden konnte. Trotzdem </w:t>
+        <w:t xml:space="preserve">den Abschluss einzelner Aufgaben warten, bis ein weiterer Teil angefangen werden konnte. Trotzdem </w:t>
       </w:r>
       <w:r>
         <w:t>hat sich das Projekt durchgehend gut und schnell entwickelt</w:t>
@@ -12364,7 +12428,7 @@
 </file>
 
 <file path=customXml/itemProps1.xml><?xml version="1.0" encoding="utf-8"?>
-<ds:datastoreItem xmlns:ds="http://schemas.openxmlformats.org/officeDocument/2006/customXml" ds:itemID="{4C5057FC-FBD4-4076-B958-DEE8F37962BB}">
+<ds:datastoreItem xmlns:ds="http://schemas.openxmlformats.org/officeDocument/2006/customXml" ds:itemID="{8E415E37-AF56-4CC6-989A-AA971886ED2F}">
   <ds:schemaRefs>
     <ds:schemaRef ds:uri="http://schemas.openxmlformats.org/officeDocument/2006/bibliography"/>
   </ds:schemaRefs>

</xml_diff>